<commit_message>
Added Axios and SheetDB stuff
</commit_message>
<xml_diff>
--- a/Doc/Design document.docx
+++ b/Doc/Design document.docx
@@ -10,6 +10,7 @@
           <w:docPartUnique/>
         </w:docPartObj>
       </w:sdtPr>
+      <w:sdtEndPr/>
       <w:sdtContent>
         <w:p/>
         <w:p>
@@ -188,35 +189,16 @@
                                       <w:dataBinding w:prefixMappings="xmlns:ns0='http://purl.org/dc/elements/1.1/' xmlns:ns1='http://schemas.openxmlformats.org/package/2006/metadata/core-properties' " w:xpath="/ns1:coreProperties[1]/ns0:title[1]" w:storeItemID="{6C3C8BC8-F283-45AE-878A-BAB7291924A1}"/>
                                       <w:text/>
                                     </w:sdtPr>
+                                    <w:sdtEndPr/>
                                     <w:sdtContent>
-                                      <w:proofErr w:type="spellStart"/>
                                       <w:r>
                                         <w:rPr>
                                           <w:color w:val="FFFFFF" w:themeColor="background1"/>
                                           <w:sz w:val="72"/>
                                           <w:szCs w:val="72"/>
                                         </w:rPr>
-                                        <w:t>Gaggo’s</w:t>
+                                        <w:t>Gaggo’s Website</w:t>
                                       </w:r>
-                                      <w:proofErr w:type="spellEnd"/>
-                                      <w:r>
-                                        <w:rPr>
-                                          <w:color w:val="FFFFFF" w:themeColor="background1"/>
-                                          <w:sz w:val="72"/>
-                                          <w:szCs w:val="72"/>
-                                        </w:rPr>
-                                        <w:t xml:space="preserve"> </w:t>
-                                      </w:r>
-                                      <w:proofErr w:type="spellStart"/>
-                                      <w:r>
-                                        <w:rPr>
-                                          <w:color w:val="FFFFFF" w:themeColor="background1"/>
-                                          <w:sz w:val="72"/>
-                                          <w:szCs w:val="72"/>
-                                        </w:rPr>
-                                        <w:t>Website</w:t>
-                                      </w:r>
-                                      <w:proofErr w:type="spellEnd"/>
                                     </w:sdtContent>
                                   </w:sdt>
                                 </w:p>
@@ -378,35 +360,16 @@
                                 <w:dataBinding w:prefixMappings="xmlns:ns0='http://purl.org/dc/elements/1.1/' xmlns:ns1='http://schemas.openxmlformats.org/package/2006/metadata/core-properties' " w:xpath="/ns1:coreProperties[1]/ns0:title[1]" w:storeItemID="{6C3C8BC8-F283-45AE-878A-BAB7291924A1}"/>
                                 <w:text/>
                               </w:sdtPr>
+                              <w:sdtEndPr/>
                               <w:sdtContent>
-                                <w:proofErr w:type="spellStart"/>
                                 <w:r>
                                   <w:rPr>
                                     <w:color w:val="FFFFFF" w:themeColor="background1"/>
                                     <w:sz w:val="72"/>
                                     <w:szCs w:val="72"/>
                                   </w:rPr>
-                                  <w:t>Gaggo’s</w:t>
+                                  <w:t>Gaggo’s Website</w:t>
                                 </w:r>
-                                <w:proofErr w:type="spellEnd"/>
-                                <w:r>
-                                  <w:rPr>
-                                    <w:color w:val="FFFFFF" w:themeColor="background1"/>
-                                    <w:sz w:val="72"/>
-                                    <w:szCs w:val="72"/>
-                                  </w:rPr>
-                                  <w:t xml:space="preserve"> </w:t>
-                                </w:r>
-                                <w:proofErr w:type="spellStart"/>
-                                <w:r>
-                                  <w:rPr>
-                                    <w:color w:val="FFFFFF" w:themeColor="background1"/>
-                                    <w:sz w:val="72"/>
-                                    <w:szCs w:val="72"/>
-                                  </w:rPr>
-                                  <w:t>Website</w:t>
-                                </w:r>
-                                <w:proofErr w:type="spellEnd"/>
                               </w:sdtContent>
                             </w:sdt>
                           </w:p>
@@ -500,6 +463,7 @@
                                     <w:dataBinding w:prefixMappings="xmlns:ns0='http://schemas.openxmlformats.org/officeDocument/2006/extended-properties' " w:xpath="/ns0:Properties[1]/ns0:Company[1]" w:storeItemID="{6668398D-A668-4E3E-A5EB-62B293D839F1}"/>
                                     <w:text/>
                                   </w:sdtPr>
+                                  <w:sdtEndPr/>
                                   <w:sdtContent>
                                     <w:r>
                                       <w:rPr>
@@ -542,6 +506,7 @@
                                     <w:dataBinding w:prefixMappings="xmlns:ns0='http://schemas.microsoft.com/office/2006/coverPageProps' " w:xpath="/ns0:CoverPageProperties[1]/ns0:CompanyAddress[1]" w:storeItemID="{55AF091B-3C7A-41E3-B477-F2FDAA23CFDA}"/>
                                     <w:text/>
                                   </w:sdtPr>
+                                  <w:sdtEndPr/>
                                   <w:sdtContent>
                                     <w:r>
                                       <w:rPr>
@@ -606,6 +571,7 @@
                               <w:dataBinding w:prefixMappings="xmlns:ns0='http://schemas.openxmlformats.org/officeDocument/2006/extended-properties' " w:xpath="/ns0:Properties[1]/ns0:Company[1]" w:storeItemID="{6668398D-A668-4E3E-A5EB-62B293D839F1}"/>
                               <w:text/>
                             </w:sdtPr>
+                            <w:sdtEndPr/>
                             <w:sdtContent>
                               <w:r>
                                 <w:rPr>
@@ -648,6 +614,7 @@
                               <w:dataBinding w:prefixMappings="xmlns:ns0='http://schemas.microsoft.com/office/2006/coverPageProps' " w:xpath="/ns0:CoverPageProperties[1]/ns0:CompanyAddress[1]" w:storeItemID="{55AF091B-3C7A-41E3-B477-F2FDAA23CFDA}"/>
                               <w:text/>
                             </w:sdtPr>
+                            <w:sdtEndPr/>
                             <w:sdtContent>
                               <w:r>
                                 <w:rPr>
@@ -745,6 +712,7 @@
                                   <w:dataBinding w:prefixMappings="xmlns:ns0='http://purl.org/dc/elements/1.1/' xmlns:ns1='http://schemas.openxmlformats.org/package/2006/metadata/core-properties' " w:xpath="/ns1:coreProperties[1]/ns0:subject[1]" w:storeItemID="{6C3C8BC8-F283-45AE-878A-BAB7291924A1}"/>
                                   <w:text/>
                                 </w:sdtPr>
+                                <w:sdtEndPr/>
                                 <w:sdtContent>
                                   <w:p>
                                     <w:pPr>
@@ -783,6 +751,7 @@
                                   <w:dataBinding w:prefixMappings="xmlns:ns0='http://purl.org/dc/elements/1.1/' xmlns:ns1='http://schemas.openxmlformats.org/package/2006/metadata/core-properties' " w:xpath="/ns1:coreProperties[1]/ns0:creator[1]" w:storeItemID="{6C3C8BC8-F283-45AE-878A-BAB7291924A1}"/>
                                   <w:text/>
                                 </w:sdtPr>
+                                <w:sdtEndPr/>
                                 <w:sdtContent>
                                   <w:p>
                                     <w:pPr>
@@ -846,6 +815,7 @@
                             <w:dataBinding w:prefixMappings="xmlns:ns0='http://purl.org/dc/elements/1.1/' xmlns:ns1='http://schemas.openxmlformats.org/package/2006/metadata/core-properties' " w:xpath="/ns1:coreProperties[1]/ns0:subject[1]" w:storeItemID="{6C3C8BC8-F283-45AE-878A-BAB7291924A1}"/>
                             <w:text/>
                           </w:sdtPr>
+                          <w:sdtEndPr/>
                           <w:sdtContent>
                             <w:p>
                               <w:pPr>
@@ -884,6 +854,7 @@
                             <w:dataBinding w:prefixMappings="xmlns:ns0='http://purl.org/dc/elements/1.1/' xmlns:ns1='http://schemas.openxmlformats.org/package/2006/metadata/core-properties' " w:xpath="/ns1:coreProperties[1]/ns0:creator[1]" w:storeItemID="{6C3C8BC8-F283-45AE-878A-BAB7291924A1}"/>
                             <w:text/>
                           </w:sdtPr>
+                          <w:sdtEndPr/>
                           <w:sdtContent>
                             <w:p>
                               <w:pPr>
@@ -1001,6 +972,7 @@
                                     <w:calendar w:val="gregorian"/>
                                   </w:date>
                                 </w:sdtPr>
+                                <w:sdtEndPr/>
                                 <w:sdtContent>
                                   <w:p>
                                     <w:pPr>
@@ -1067,6 +1039,7 @@
                               <w:calendar w:val="gregorian"/>
                             </w:date>
                           </w:sdtPr>
+                          <w:sdtEndPr/>
                           <w:sdtContent>
                             <w:p>
                               <w:pPr>
@@ -1106,6 +1079,13 @@
     <w:bookmarkStart w:id="0" w:name="_Toc100420221" w:displacedByCustomXml="next"/>
     <w:sdt>
       <w:sdtPr>
+        <w:rPr>
+          <w:rFonts w:asciiTheme="minorHAnsi" w:eastAsiaTheme="minorHAnsi" w:hAnsiTheme="minorHAnsi" w:cstheme="minorBidi"/>
+          <w:color w:val="auto"/>
+          <w:sz w:val="28"/>
+          <w:szCs w:val="22"/>
+          <w:lang w:val="fi-FI"/>
+        </w:rPr>
         <w:id w:val="-38285925"/>
         <w:docPartObj>
           <w:docPartGallery w:val="Table of Contents"/>
@@ -1114,14 +1094,9 @@
       </w:sdtPr>
       <w:sdtEndPr>
         <w:rPr>
-          <w:rFonts w:asciiTheme="minorHAnsi" w:eastAsiaTheme="minorHAnsi" w:hAnsiTheme="minorHAnsi" w:cstheme="minorBidi"/>
           <w:b/>
           <w:bCs/>
           <w:noProof/>
-          <w:color w:val="auto"/>
-          <w:sz w:val="28"/>
-          <w:szCs w:val="22"/>
-          <w:lang w:val="fi-FI"/>
         </w:rPr>
       </w:sdtEndPr>
       <w:sdtContent>
@@ -2815,36 +2790,14 @@
         <w:rPr>
           <w:lang w:val="en-US"/>
         </w:rPr>
-        <w:t xml:space="preserve">ebsite is to have a hub for </w:t>
-      </w:r>
-      <w:proofErr w:type="spellStart"/>
-      <w:r>
-        <w:rPr>
-          <w:lang w:val="en-US"/>
-        </w:rPr>
-        <w:t>GaggosFamily</w:t>
-      </w:r>
-      <w:proofErr w:type="spellEnd"/>
-      <w:r>
-        <w:rPr>
-          <w:lang w:val="en-US"/>
-        </w:rPr>
-        <w:t xml:space="preserve">. The first phase is to make the website so potential customers can order from Gaggo, but eventually the website will have different features, such as showing all socials to Gaggo and </w:t>
-      </w:r>
-      <w:r>
-        <w:rPr>
-          <w:lang w:val="en-US"/>
-        </w:rPr>
-        <w:t xml:space="preserve">to have similar asking platform as </w:t>
-      </w:r>
-      <w:proofErr w:type="spellStart"/>
-      <w:r>
-        <w:rPr>
-          <w:lang w:val="en-US"/>
-        </w:rPr>
-        <w:t>CuriousCat</w:t>
-      </w:r>
-      <w:proofErr w:type="spellEnd"/>
+        <w:t xml:space="preserve">ebsite is to have a hub for GaggosFamily. The first phase is to make the website so potential customers can order from Gaggo, but eventually the website will have different features, such as showing all socials to Gaggo and </w:t>
+      </w:r>
+      <w:r>
+        <w:rPr>
+          <w:lang w:val="en-US"/>
+        </w:rPr>
+        <w:t>to have similar asking platform as CuriousCat</w:t>
+      </w:r>
       <w:sdt>
         <w:sdtPr>
           <w:rPr>
@@ -2853,6 +2806,7 @@
           <w:id w:val="-365984709"/>
           <w:citation/>
         </w:sdtPr>
+        <w:sdtEndPr/>
         <w:sdtContent>
           <w:r>
             <w:rPr>
@@ -2934,49 +2888,7 @@
         <w:rPr>
           <w:lang w:val="en-US"/>
         </w:rPr>
-        <w:t xml:space="preserve">is themed around </w:t>
-      </w:r>
-      <w:proofErr w:type="spellStart"/>
-      <w:r>
-        <w:rPr>
-          <w:lang w:val="en-US"/>
-        </w:rPr>
-        <w:t>Gaggo’s</w:t>
-      </w:r>
-      <w:proofErr w:type="spellEnd"/>
-      <w:r>
-        <w:rPr>
-          <w:lang w:val="en-US"/>
-        </w:rPr>
-        <w:t xml:space="preserve"> </w:t>
-      </w:r>
-      <w:proofErr w:type="spellStart"/>
-      <w:r>
-        <w:rPr>
-          <w:lang w:val="en-US"/>
-        </w:rPr>
-        <w:t>fursona</w:t>
-      </w:r>
-      <w:proofErr w:type="spellEnd"/>
-      <w:r>
-        <w:rPr>
-          <w:lang w:val="en-US"/>
-        </w:rPr>
-        <w:t xml:space="preserve">, Gaggo. Gaggo is a feral feline who resembles </w:t>
-      </w:r>
-      <w:proofErr w:type="spellStart"/>
-      <w:r>
-        <w:rPr>
-          <w:lang w:val="en-US"/>
-        </w:rPr>
-        <w:t>Gaggo’s</w:t>
-      </w:r>
-      <w:proofErr w:type="spellEnd"/>
-      <w:r>
-        <w:rPr>
-          <w:lang w:val="en-US"/>
-        </w:rPr>
-        <w:t xml:space="preserve"> online persona. The website shall be </w:t>
+        <w:t xml:space="preserve">is themed around Gaggo’s fursona, Gaggo. Gaggo is a feral feline who resembles Gaggo’s online persona. The website shall be </w:t>
       </w:r>
       <w:r>
         <w:rPr>
@@ -3512,21 +3424,7 @@
         <w:rPr>
           <w:lang w:val="en-US"/>
         </w:rPr>
-        <w:t xml:space="preserve"> on </w:t>
-      </w:r>
-      <w:proofErr w:type="spellStart"/>
-      <w:r>
-        <w:rPr>
-          <w:lang w:val="en-US"/>
-        </w:rPr>
-        <w:t>Gaggo’s</w:t>
-      </w:r>
-      <w:proofErr w:type="spellEnd"/>
-      <w:r>
-        <w:rPr>
-          <w:lang w:val="en-US"/>
-        </w:rPr>
-        <w:t xml:space="preserve"> PC. </w:t>
+        <w:t xml:space="preserve"> on Gaggo’s PC. </w:t>
       </w:r>
       <w:r>
         <w:rPr>
@@ -3880,6 +3778,7 @@
           <w:id w:val="-399065199"/>
           <w:citation/>
         </w:sdtPr>
+        <w:sdtEndPr/>
         <w:sdtContent>
           <w:r>
             <w:rPr>
@@ -4039,39 +3938,42 @@
         <w:pStyle w:val="Caption"/>
         <w:keepNext/>
       </w:pPr>
-      <w:bookmarkStart w:id="10" w:name="_Ref100417193"/>
-      <w:bookmarkStart w:id="11" w:name="_Ref100417201"/>
-      <w:proofErr w:type="spellStart"/>
-      <w:r>
-        <w:t>Table</w:t>
-      </w:r>
-      <w:proofErr w:type="spellEnd"/>
-      <w:r>
-        <w:t xml:space="preserve"> </w:t>
-      </w:r>
-      <w:fldSimple w:instr=" SEQ Table \* ARABIC ">
-        <w:r>
-          <w:rPr>
-            <w:noProof/>
-          </w:rPr>
-          <w:t>1</w:t>
-        </w:r>
-      </w:fldSimple>
+      <w:bookmarkStart w:id="10" w:name="_Ref100417201"/>
+      <w:bookmarkStart w:id="11" w:name="_Ref100417193"/>
+      <w:r>
+        <w:t xml:space="preserve">Table </w:t>
+      </w:r>
+      <w:r>
+        <w:fldChar w:fldCharType="begin"/>
+      </w:r>
+      <w:r>
+        <w:instrText xml:space="preserve"> SEQ Table \* ARABIC </w:instrText>
+      </w:r>
+      <w:r>
+        <w:fldChar w:fldCharType="separate"/>
+      </w:r>
+      <w:r>
+        <w:rPr>
+          <w:noProof/>
+        </w:rPr>
+        <w:t>1</w:t>
+      </w:r>
+      <w:r>
+        <w:rPr>
+          <w:noProof/>
+        </w:rPr>
+        <w:fldChar w:fldCharType="end"/>
+      </w:r>
+      <w:bookmarkEnd w:id="10"/>
+      <w:r>
+        <w:t xml:space="preserve">: </w:t>
+      </w:r>
+      <w:bookmarkStart w:id="12" w:name="_Ref100417198"/>
+      <w:r>
+        <w:t>Data structure</w:t>
+      </w:r>
       <w:bookmarkEnd w:id="11"/>
-      <w:r>
-        <w:t xml:space="preserve">: </w:t>
-      </w:r>
-      <w:bookmarkStart w:id="12" w:name="_Ref100417198"/>
-      <w:r>
-        <w:t xml:space="preserve">Data </w:t>
-      </w:r>
-      <w:proofErr w:type="spellStart"/>
-      <w:r>
-        <w:t>structure</w:t>
-      </w:r>
-      <w:bookmarkEnd w:id="10"/>
       <w:bookmarkEnd w:id="12"/>
-      <w:proofErr w:type="spellEnd"/>
     </w:p>
     <w:tbl>
       <w:tblPr>
@@ -4405,6 +4307,55 @@
           </w:p>
         </w:tc>
       </w:tr>
+      <w:tr>
+        <w:trPr>
+          <w:cnfStyle w:val="000000100000" w:firstRow="0" w:lastRow="0" w:firstColumn="0" w:lastColumn="0" w:oddVBand="0" w:evenVBand="0" w:oddHBand="1" w:evenHBand="0" w:firstRowFirstColumn="0" w:firstRowLastColumn="0" w:lastRowFirstColumn="0" w:lastRowLastColumn="0"/>
+        </w:trPr>
+        <w:tc>
+          <w:tcPr>
+            <w:cnfStyle w:val="001000000000" w:firstRow="0" w:lastRow="0" w:firstColumn="1" w:lastColumn="0" w:oddVBand="0" w:evenVBand="0" w:oddHBand="0" w:evenHBand="0" w:firstRowFirstColumn="0" w:firstRowLastColumn="0" w:lastRowFirstColumn="0" w:lastRowLastColumn="0"/>
+            <w:tcW w:w="2263" w:type="dxa"/>
+          </w:tcPr>
+          <w:p>
+            <w:pPr>
+              <w:rPr>
+                <w:lang w:val="en-US"/>
+              </w:rPr>
+            </w:pPr>
+            <w:r>
+              <w:rPr>
+                <w:lang w:val="en-US"/>
+              </w:rPr>
+              <w:t>Date</w:t>
+            </w:r>
+          </w:p>
+        </w:tc>
+        <w:tc>
+          <w:tcPr>
+            <w:tcW w:w="7365" w:type="dxa"/>
+          </w:tcPr>
+          <w:p>
+            <w:pPr>
+              <w:cnfStyle w:val="000000100000" w:firstRow="0" w:lastRow="0" w:firstColumn="0" w:lastColumn="0" w:oddVBand="0" w:evenVBand="0" w:oddHBand="1" w:evenHBand="0" w:firstRowFirstColumn="0" w:firstRowLastColumn="0" w:lastRowFirstColumn="0" w:lastRowLastColumn="0"/>
+              <w:rPr>
+                <w:lang w:val="en-US"/>
+              </w:rPr>
+            </w:pPr>
+            <w:r>
+              <w:rPr>
+                <w:lang w:val="en-US"/>
+              </w:rPr>
+              <w:t>Date when commission request was made</w:t>
+            </w:r>
+            <w:r>
+              <w:rPr>
+                <w:lang w:val="en-US"/>
+              </w:rPr>
+              <w:t>.</w:t>
+            </w:r>
+          </w:p>
+        </w:tc>
+      </w:tr>
     </w:tbl>
     <w:p>
       <w:pPr>
@@ -4459,21 +4410,7 @@
         <w:rPr>
           <w:lang w:val="en-US"/>
         </w:rPr>
-        <w:t xml:space="preserve"> website ran locally on </w:t>
-      </w:r>
-      <w:proofErr w:type="spellStart"/>
-      <w:r>
-        <w:rPr>
-          <w:lang w:val="en-US"/>
-        </w:rPr>
-        <w:t>Gaggo’s</w:t>
-      </w:r>
-      <w:proofErr w:type="spellEnd"/>
-      <w:r>
-        <w:rPr>
-          <w:lang w:val="en-US"/>
-        </w:rPr>
-        <w:t xml:space="preserve"> machine, where he can either accept the commission and add it to the queue, or reject the commission.</w:t>
+        <w:t xml:space="preserve"> website ran locally on Gaggo’s machine, where he can either accept the commission and add it to the queue, or reject the commission.</w:t>
       </w:r>
     </w:p>
     <w:p>
@@ -4630,27 +4567,14 @@
         <w:pStyle w:val="Heading2"/>
       </w:pPr>
       <w:bookmarkStart w:id="20" w:name="_Toc100420234"/>
-      <w:proofErr w:type="spellStart"/>
-      <w:r>
-        <w:t>Source</w:t>
-      </w:r>
-      <w:proofErr w:type="spellEnd"/>
-      <w:r>
-        <w:t xml:space="preserve"> </w:t>
+      <w:r>
+        <w:t xml:space="preserve">Source </w:t>
       </w:r>
       <w:r>
         <w:t>C</w:t>
       </w:r>
       <w:r>
-        <w:t>ontrol (</w:t>
-      </w:r>
-      <w:proofErr w:type="spellStart"/>
-      <w:r>
-        <w:t>Github</w:t>
-      </w:r>
-      <w:proofErr w:type="spellEnd"/>
-      <w:r>
-        <w:t>)</w:t>
+        <w:t>ontrol (Github)</w:t>
       </w:r>
       <w:bookmarkEnd w:id="20"/>
     </w:p>
@@ -4699,30 +4623,12 @@
         <w:pStyle w:val="Heading2"/>
       </w:pPr>
       <w:bookmarkStart w:id="21" w:name="_Toc100420235"/>
-      <w:proofErr w:type="spellStart"/>
-      <w:r>
-        <w:t>Website</w:t>
-      </w:r>
-      <w:proofErr w:type="spellEnd"/>
-      <w:r>
-        <w:t xml:space="preserve"> </w:t>
-      </w:r>
-      <w:proofErr w:type="spellStart"/>
-      <w:r>
-        <w:t>Hosting</w:t>
-      </w:r>
-      <w:proofErr w:type="spellEnd"/>
-      <w:r>
-        <w:t xml:space="preserve"> (</w:t>
-      </w:r>
-      <w:proofErr w:type="spellStart"/>
-      <w:r>
-        <w:t>N</w:t>
+      <w:r>
+        <w:t>Website Hosting (N</w:t>
       </w:r>
       <w:r>
         <w:t>etlify</w:t>
       </w:r>
-      <w:proofErr w:type="spellEnd"/>
       <w:r>
         <w:t>)</w:t>
       </w:r>
@@ -4744,13 +4650,7 @@
         <w:rPr>
           <w:lang w:val="en-US"/>
         </w:rPr>
-        <w:t xml:space="preserve">osted from Netlify. </w:t>
-      </w:r>
-      <w:r>
-        <w:rPr>
-          <w:lang w:val="en-US"/>
-        </w:rPr>
-        <w:t>Netlify</w:t>
+        <w:t>osted from Netlify. Netlify</w:t>
       </w:r>
       <w:r>
         <w:rPr>
@@ -4778,6 +4678,7 @@
           <w:id w:val="-1449306239"/>
           <w:citation/>
         </w:sdtPr>
+        <w:sdtEndPr/>
         <w:sdtContent>
           <w:r>
             <w:rPr>
@@ -4816,21 +4717,7 @@
         <w:rPr>
           <w:lang w:val="en-US"/>
         </w:rPr>
-        <w:t xml:space="preserve">, which can host HTML websites from </w:t>
-      </w:r>
-      <w:proofErr w:type="spellStart"/>
-      <w:r>
-        <w:rPr>
-          <w:lang w:val="en-US"/>
-        </w:rPr>
-        <w:t>Github</w:t>
-      </w:r>
-      <w:proofErr w:type="spellEnd"/>
-      <w:r>
-        <w:rPr>
-          <w:lang w:val="en-US"/>
-        </w:rPr>
-        <w:t xml:space="preserve"> repository. </w:t>
+        <w:t xml:space="preserve">, which can host HTML websites from Github repository. </w:t>
       </w:r>
     </w:p>
     <w:p>
@@ -4855,21 +4742,20 @@
     <w:bookmarkStart w:id="22" w:name="_Toc100420236" w:displacedByCustomXml="next"/>
     <w:sdt>
       <w:sdtPr>
+        <w:rPr>
+          <w:rFonts w:asciiTheme="minorHAnsi" w:eastAsiaTheme="minorHAnsi" w:hAnsiTheme="minorHAnsi" w:cstheme="minorBidi"/>
+          <w:color w:val="auto"/>
+          <w:sz w:val="28"/>
+          <w:szCs w:val="22"/>
+          <w:lang w:val="fi-FI"/>
+        </w:rPr>
         <w:id w:val="-1247799909"/>
         <w:docPartObj>
           <w:docPartGallery w:val="Bibliographies"/>
           <w:docPartUnique/>
         </w:docPartObj>
       </w:sdtPr>
-      <w:sdtEndPr>
-        <w:rPr>
-          <w:rFonts w:asciiTheme="minorHAnsi" w:eastAsiaTheme="minorHAnsi" w:hAnsiTheme="minorHAnsi" w:cstheme="minorBidi"/>
-          <w:color w:val="auto"/>
-          <w:sz w:val="28"/>
-          <w:szCs w:val="22"/>
-          <w:lang w:val="fi-FI"/>
-        </w:rPr>
-      </w:sdtEndPr>
+      <w:sdtEndPr/>
       <w:sdtContent>
         <w:p>
           <w:pPr>
@@ -4885,6 +4771,7 @@
             <w:id w:val="-573587230"/>
             <w:bibliography/>
           </w:sdtPr>
+          <w:sdtEndPr/>
           <w:sdtContent>
             <w:p>
               <w:pPr>
@@ -5100,6 +4987,7 @@
             <w:dataBinding w:prefixMappings="xmlns:ns0='http://purl.org/dc/elements/1.1/' xmlns:ns1='http://schemas.openxmlformats.org/package/2006/metadata/core-properties' " w:xpath="/ns1:coreProperties[1]/ns0:creator[1]" w:storeItemID="{6C3C8BC8-F283-45AE-878A-BAB7291924A1}"/>
             <w:text/>
           </w:sdtPr>
+          <w:sdtEndPr/>
           <w:sdtContent>
             <w:p>
               <w:pPr>
@@ -6802,19 +6690,19 @@
 
 <file path=word/glossary/fontTable.xml><?xml version="1.0" encoding="utf-8"?>
 <w:fonts xmlns:mc="http://schemas.openxmlformats.org/markup-compatibility/2006" xmlns:r="http://schemas.openxmlformats.org/officeDocument/2006/relationships" xmlns:w="http://schemas.openxmlformats.org/wordprocessingml/2006/main" xmlns:w14="http://schemas.microsoft.com/office/word/2010/wordml" xmlns:w15="http://schemas.microsoft.com/office/word/2012/wordml" xmlns:w16cex="http://schemas.microsoft.com/office/word/2018/wordml/cex" xmlns:w16cid="http://schemas.microsoft.com/office/word/2016/wordml/cid" xmlns:w16="http://schemas.microsoft.com/office/word/2018/wordml" xmlns:w16sdtdh="http://schemas.microsoft.com/office/word/2020/wordml/sdtdatahash" xmlns:w16se="http://schemas.microsoft.com/office/word/2015/wordml/symex" mc:Ignorable="w14 w15 w16se w16cid w16 w16cex w16sdtdh">
+  <w:font w:name="Calibri">
+    <w:panose1 w:val="020F0502020204030204"/>
+    <w:charset w:val="00"/>
+    <w:family w:val="swiss"/>
+    <w:pitch w:val="variable"/>
+    <w:sig w:usb0="E4002EFF" w:usb1="C000247B" w:usb2="00000009" w:usb3="00000000" w:csb0="000001FF" w:csb1="00000000"/>
+  </w:font>
   <w:font w:name="Times New Roman">
     <w:panose1 w:val="02020603050405020304"/>
     <w:charset w:val="00"/>
     <w:family w:val="roman"/>
     <w:pitch w:val="variable"/>
     <w:sig w:usb0="E0002EFF" w:usb1="C000785B" w:usb2="00000009" w:usb3="00000000" w:csb0="000001FF" w:csb1="00000000"/>
-  </w:font>
-  <w:font w:name="Calibri">
-    <w:panose1 w:val="020F0502020204030204"/>
-    <w:charset w:val="00"/>
-    <w:family w:val="swiss"/>
-    <w:pitch w:val="variable"/>
-    <w:sig w:usb0="E4002EFF" w:usb1="C000247B" w:usb2="00000009" w:usb3="00000000" w:csb0="000001FF" w:csb1="00000000"/>
   </w:font>
   <w:font w:name="Calibri Light">
     <w:panose1 w:val="020F0302020204030204"/>
@@ -6843,7 +6731,9 @@
   </w:compat>
   <w:rsids>
     <w:rsidRoot w:val="00CF76F0"/>
+    <w:rsid w:val="006F3CDA"/>
     <w:rsid w:val="00AE0D3A"/>
+    <w:rsid w:val="00C3274C"/>
     <w:rsid w:val="00CF76F0"/>
   </w:rsids>
   <m:mathPr>

</xml_diff>

<commit_message>
Changed the search to be done with search status instead of sheet tab
</commit_message>
<xml_diff>
--- a/Doc/Design document.docx
+++ b/Doc/Design document.docx
@@ -3837,7 +3837,21 @@
           <w:szCs w:val="28"/>
           <w:lang w:val="en-US"/>
         </w:rPr>
-        <w:t xml:space="preserve"> worksheet tabs: Pending, Accepted, Done and </w:t>
+        <w:t xml:space="preserve"> </w:t>
+      </w:r>
+      <w:r>
+        <w:rPr>
+          <w:szCs w:val="28"/>
+          <w:lang w:val="en-US"/>
+        </w:rPr>
+        <w:t>stautuses</w:t>
+      </w:r>
+      <w:r>
+        <w:rPr>
+          <w:szCs w:val="28"/>
+          <w:lang w:val="en-US"/>
+        </w:rPr>
+        <w:t xml:space="preserve">: Pending, Accepted, Done and </w:t>
       </w:r>
       <w:r>
         <w:rPr>
@@ -3943,27 +3957,14 @@
       <w:r>
         <w:t xml:space="preserve">Table </w:t>
       </w:r>
-      <w:r>
-        <w:fldChar w:fldCharType="begin"/>
-      </w:r>
-      <w:r>
-        <w:instrText xml:space="preserve"> SEQ Table \* ARABIC </w:instrText>
-      </w:r>
-      <w:r>
-        <w:fldChar w:fldCharType="separate"/>
-      </w:r>
-      <w:r>
-        <w:rPr>
-          <w:noProof/>
-        </w:rPr>
-        <w:t>1</w:t>
-      </w:r>
-      <w:r>
-        <w:rPr>
-          <w:noProof/>
-        </w:rPr>
-        <w:fldChar w:fldCharType="end"/>
-      </w:r>
+      <w:fldSimple w:instr=" SEQ Table \* ARABIC ">
+        <w:r>
+          <w:rPr>
+            <w:noProof/>
+          </w:rPr>
+          <w:t>1</w:t>
+        </w:r>
+      </w:fldSimple>
       <w:bookmarkEnd w:id="10"/>
       <w:r>
         <w:t xml:space="preserve">: </w:t>
@@ -4356,6 +4357,46 @@
           </w:p>
         </w:tc>
       </w:tr>
+      <w:tr>
+        <w:tc>
+          <w:tcPr>
+            <w:cnfStyle w:val="001000000000" w:firstRow="0" w:lastRow="0" w:firstColumn="1" w:lastColumn="0" w:oddVBand="0" w:evenVBand="0" w:oddHBand="0" w:evenHBand="0" w:firstRowFirstColumn="0" w:firstRowLastColumn="0" w:lastRowFirstColumn="0" w:lastRowLastColumn="0"/>
+            <w:tcW w:w="2263" w:type="dxa"/>
+          </w:tcPr>
+          <w:p>
+            <w:pPr>
+              <w:rPr>
+                <w:lang w:val="en-US"/>
+              </w:rPr>
+            </w:pPr>
+            <w:r>
+              <w:rPr>
+                <w:lang w:val="en-US"/>
+              </w:rPr>
+              <w:t>Status</w:t>
+            </w:r>
+          </w:p>
+        </w:tc>
+        <w:tc>
+          <w:tcPr>
+            <w:tcW w:w="7365" w:type="dxa"/>
+          </w:tcPr>
+          <w:p>
+            <w:pPr>
+              <w:cnfStyle w:val="000000000000" w:firstRow="0" w:lastRow="0" w:firstColumn="0" w:lastColumn="0" w:oddVBand="0" w:evenVBand="0" w:oddHBand="0" w:evenHBand="0" w:firstRowFirstColumn="0" w:firstRowLastColumn="0" w:lastRowFirstColumn="0" w:lastRowLastColumn="0"/>
+              <w:rPr>
+                <w:lang w:val="en-US"/>
+              </w:rPr>
+            </w:pPr>
+            <w:r>
+              <w:rPr>
+                <w:lang w:val="en-US"/>
+              </w:rPr>
+              <w:t>Status if commission is: pending, accepted, done or rejected.</w:t>
+            </w:r>
+          </w:p>
+        </w:tc>
+      </w:tr>
     </w:tbl>
     <w:p>
       <w:pPr>
@@ -4509,6 +4550,7 @@
         <w:rPr>
           <w:lang w:val="en-US"/>
         </w:rPr>
+        <w:lastRenderedPageBreak/>
         <w:t>Rejected</w:t>
       </w:r>
       <w:bookmarkEnd w:id="18"/>
@@ -6732,6 +6774,7 @@
   <w:rsids>
     <w:rsidRoot w:val="00CF76F0"/>
     <w:rsid w:val="006F3CDA"/>
+    <w:rsid w:val="006F6AA6"/>
     <w:rsid w:val="00AE0D3A"/>
     <w:rsid w:val="00C3274C"/>
     <w:rsid w:val="00CF76F0"/>

</xml_diff>

<commit_message>
Added new buttons to HTML, included Bootstrap
</commit_message>
<xml_diff>
--- a/Doc/Design document.docx
+++ b/Doc/Design document.docx
@@ -2718,6 +2718,12 @@
                 <w:lang w:val="en-US"/>
               </w:rPr>
             </w:pPr>
+            <w:r>
+              <w:rPr>
+                <w:lang w:val="en-US"/>
+              </w:rPr>
+              <w:t>0.2</w:t>
+            </w:r>
           </w:p>
         </w:tc>
         <w:tc>
@@ -2732,6 +2738,12 @@
                 <w:lang w:val="en-US"/>
               </w:rPr>
             </w:pPr>
+            <w:r>
+              <w:rPr>
+                <w:lang w:val="en-US"/>
+              </w:rPr>
+              <w:t>9.4.2022</w:t>
+            </w:r>
           </w:p>
         </w:tc>
         <w:tc>
@@ -2746,6 +2758,18 @@
                 <w:lang w:val="en-US"/>
               </w:rPr>
             </w:pPr>
+            <w:r>
+              <w:rPr>
+                <w:lang w:val="en-US"/>
+              </w:rPr>
+              <w:t>Changed the data structure</w:t>
+            </w:r>
+            <w:r>
+              <w:rPr>
+                <w:lang w:val="en-US"/>
+              </w:rPr>
+              <w:t xml:space="preserve"> and API</w:t>
+            </w:r>
           </w:p>
         </w:tc>
       </w:tr>
@@ -3792,7 +3816,7 @@
               <w:szCs w:val="28"/>
               <w:lang w:val="en-US"/>
             </w:rPr>
-            <w:instrText xml:space="preserve"> CITATION Goo22 \l 1035 </w:instrText>
+            <w:instrText xml:space="preserve">CITATION Goo22 \l 1035 </w:instrText>
           </w:r>
           <w:r>
             <w:rPr>
@@ -3867,6 +3891,73 @@
         </w:rPr>
         <w:t>.</w:t>
       </w:r>
+      <w:r>
+        <w:rPr>
+          <w:szCs w:val="28"/>
+          <w:lang w:val="en-US"/>
+        </w:rPr>
+        <w:t xml:space="preserve"> The API used will be from SheetDB</w:t>
+      </w:r>
+      <w:r>
+        <w:rPr>
+          <w:szCs w:val="28"/>
+          <w:lang w:val="en-US"/>
+        </w:rPr>
+        <w:t xml:space="preserve"> </w:t>
+      </w:r>
+      <w:sdt>
+        <w:sdtPr>
+          <w:rPr>
+            <w:szCs w:val="28"/>
+            <w:lang w:val="en-US"/>
+          </w:rPr>
+          <w:id w:val="-1986841663"/>
+          <w:citation/>
+        </w:sdtPr>
+        <w:sdtContent>
+          <w:r>
+            <w:rPr>
+              <w:szCs w:val="28"/>
+              <w:lang w:val="en-US"/>
+            </w:rPr>
+            <w:fldChar w:fldCharType="begin"/>
+          </w:r>
+          <w:r>
+            <w:rPr>
+              <w:szCs w:val="28"/>
+            </w:rPr>
+            <w:instrText xml:space="preserve"> CITATION She221 \l 1035 </w:instrText>
+          </w:r>
+          <w:r>
+            <w:rPr>
+              <w:szCs w:val="28"/>
+              <w:lang w:val="en-US"/>
+            </w:rPr>
+            <w:fldChar w:fldCharType="separate"/>
+          </w:r>
+          <w:r>
+            <w:rPr>
+              <w:noProof/>
+              <w:szCs w:val="28"/>
+            </w:rPr>
+            <w:t>(SheetDB, 2022)</w:t>
+          </w:r>
+          <w:r>
+            <w:rPr>
+              <w:szCs w:val="28"/>
+              <w:lang w:val="en-US"/>
+            </w:rPr>
+            <w:fldChar w:fldCharType="end"/>
+          </w:r>
+        </w:sdtContent>
+      </w:sdt>
+      <w:r>
+        <w:rPr>
+          <w:szCs w:val="28"/>
+          <w:lang w:val="en-US"/>
+        </w:rPr>
+        <w:t>.</w:t>
+      </w:r>
     </w:p>
     <w:p>
       <w:pPr>
@@ -3957,14 +4048,27 @@
       <w:r>
         <w:t xml:space="preserve">Table </w:t>
       </w:r>
-      <w:fldSimple w:instr=" SEQ Table \* ARABIC ">
-        <w:r>
-          <w:rPr>
-            <w:noProof/>
-          </w:rPr>
-          <w:t>1</w:t>
-        </w:r>
-      </w:fldSimple>
+      <w:r>
+        <w:fldChar w:fldCharType="begin"/>
+      </w:r>
+      <w:r>
+        <w:instrText xml:space="preserve"> SEQ Table \* ARABIC </w:instrText>
+      </w:r>
+      <w:r>
+        <w:fldChar w:fldCharType="separate"/>
+      </w:r>
+      <w:r>
+        <w:rPr>
+          <w:noProof/>
+        </w:rPr>
+        <w:t>1</w:t>
+      </w:r>
+      <w:r>
+        <w:rPr>
+          <w:noProof/>
+        </w:rPr>
+        <w:fldChar w:fldCharType="end"/>
+      </w:r>
       <w:bookmarkEnd w:id="10"/>
       <w:r>
         <w:t xml:space="preserve">: </w:t>
@@ -4529,13 +4633,19 @@
         <w:rPr>
           <w:lang w:val="en-US"/>
         </w:rPr>
-        <w:t xml:space="preserve">Once the accepted commission is done, it can be sent to </w:t>
-      </w:r>
-      <w:r>
-        <w:rPr>
-          <w:lang w:val="en-US"/>
-        </w:rPr>
-        <w:t>done worksheet tab. The only purpose here is to have logs of finished commissions.</w:t>
+        <w:t>Once the accepted commission is done, it can be se</w:t>
+      </w:r>
+      <w:r>
+        <w:rPr>
+          <w:lang w:val="en-US"/>
+        </w:rPr>
+        <w:t>t to done</w:t>
+      </w:r>
+      <w:r>
+        <w:rPr>
+          <w:lang w:val="en-US"/>
+        </w:rPr>
+        <w:t>. The only purpose here is to have logs of finished commissions.</w:t>
       </w:r>
     </w:p>
     <w:p>
@@ -4572,7 +4682,19 @@
         <w:rPr>
           <w:lang w:val="en-US"/>
         </w:rPr>
-        <w:t>ejected, it is sent here. The purpose of this worksheet tab is to have logs of potentially unwanted customers</w:t>
+        <w:t xml:space="preserve">ejected, </w:t>
+      </w:r>
+      <w:r>
+        <w:rPr>
+          <w:lang w:val="en-US"/>
+        </w:rPr>
+        <w:t>the status is set rejected</w:t>
+      </w:r>
+      <w:r>
+        <w:rPr>
+          <w:lang w:val="en-US"/>
+        </w:rPr>
+        <w:t>. The purpose of this is to have logs of potentially unwanted customers</w:t>
       </w:r>
       <w:r>
         <w:rPr>
@@ -4772,7 +4894,121 @@
         <w:rPr>
           <w:lang w:val="en-US"/>
         </w:rPr>
-        <w:t>The website can be found from URL: TODO</w:t>
+        <w:t xml:space="preserve">The website can be found from URL: </w:t>
+      </w:r>
+      <w:hyperlink r:id="rId12" w:history="1">
+        <w:r>
+          <w:rPr>
+            <w:rStyle w:val="Hyperlink"/>
+            <w:lang w:val="en-US"/>
+          </w:rPr>
+          <w:t>https://gaggowebsite.netlify.app/</w:t>
+        </w:r>
+      </w:hyperlink>
+      <w:r>
+        <w:rPr>
+          <w:lang w:val="en-US"/>
+        </w:rPr>
+        <w:t xml:space="preserve"> </w:t>
+      </w:r>
+    </w:p>
+    <w:p>
+      <w:pPr>
+        <w:pStyle w:val="Heading2"/>
+        <w:rPr>
+          <w:lang w:val="en-US"/>
+        </w:rPr>
+      </w:pPr>
+      <w:r>
+        <w:rPr>
+          <w:lang w:val="en-US"/>
+        </w:rPr>
+        <w:t>API (SheetDB)</w:t>
+      </w:r>
+    </w:p>
+    <w:p>
+      <w:pPr>
+        <w:rPr>
+          <w:lang w:val="en-US"/>
+        </w:rPr>
+      </w:pPr>
+      <w:r>
+        <w:rPr>
+          <w:lang w:val="en-US"/>
+        </w:rPr>
+        <w:t xml:space="preserve">The API used will be SheetDB, which is free API service to Google Sheets. The free service consists of 500 requests per month </w:t>
+      </w:r>
+      <w:sdt>
+        <w:sdtPr>
+          <w:rPr>
+            <w:lang w:val="en-US"/>
+          </w:rPr>
+          <w:id w:val="160206476"/>
+          <w:citation/>
+        </w:sdtPr>
+        <w:sdtContent>
+          <w:r>
+            <w:rPr>
+              <w:lang w:val="en-US"/>
+            </w:rPr>
+            <w:fldChar w:fldCharType="begin"/>
+          </w:r>
+          <w:r>
+            <w:instrText xml:space="preserve"> CITATION She22 \l 1035 </w:instrText>
+          </w:r>
+          <w:r>
+            <w:rPr>
+              <w:lang w:val="en-US"/>
+            </w:rPr>
+            <w:fldChar w:fldCharType="separate"/>
+          </w:r>
+          <w:r>
+            <w:rPr>
+              <w:noProof/>
+            </w:rPr>
+            <w:t>(SheetDB, 2022)</w:t>
+          </w:r>
+          <w:r>
+            <w:rPr>
+              <w:lang w:val="en-US"/>
+            </w:rPr>
+            <w:fldChar w:fldCharType="end"/>
+          </w:r>
+        </w:sdtContent>
+      </w:sdt>
+      <w:r>
+        <w:rPr>
+          <w:lang w:val="en-US"/>
+        </w:rPr>
+        <w:t xml:space="preserve">. </w:t>
+      </w:r>
+    </w:p>
+    <w:p>
+      <w:pPr>
+        <w:rPr>
+          <w:lang w:val="en-US"/>
+        </w:rPr>
+      </w:pPr>
+      <w:r>
+        <w:rPr>
+          <w:lang w:val="en-US"/>
+        </w:rPr>
+        <w:t xml:space="preserve">The website can be found from URL: </w:t>
+      </w:r>
+      <w:hyperlink r:id="rId13" w:history="1">
+        <w:r>
+          <w:rPr>
+            <w:rStyle w:val="Hyperlink"/>
+            <w:lang w:val="en-US"/>
+          </w:rPr>
+          <w:t>https://sheetdb.io/</w:t>
+        </w:r>
+      </w:hyperlink>
+      <w:r>
+        <w:rPr>
+          <w:lang w:val="en-US"/>
+        </w:rPr>
+        <w:t xml:space="preserve"> </w:t>
       </w:r>
       <w:r>
         <w:rPr>
@@ -4950,7 +5186,7 @@
       </w:pPr>
     </w:p>
     <w:sectPr>
-      <w:footerReference w:type="default" r:id="rId12"/>
+      <w:footerReference w:type="default" r:id="rId14"/>
       <w:pgSz w:w="11906" w:h="16838"/>
       <w:pgMar w:top="1417" w:right="1134" w:bottom="1417" w:left="1134" w:header="708" w:footer="708" w:gutter="0"/>
       <w:pgNumType w:start="0"/>
@@ -6773,6 +7009,7 @@
   </w:compat>
   <w:rsids>
     <w:rsidRoot w:val="00CF76F0"/>
+    <w:rsid w:val="00623E64"/>
     <w:rsid w:val="006F3CDA"/>
     <w:rsid w:val="006F6AA6"/>
     <w:rsid w:val="00AE0D3A"/>
@@ -7564,21 +7801,6 @@
     <b:RefOrder>1</b:RefOrder>
   </b:Source>
   <b:Source>
-    <b:Tag>Goo22</b:Tag>
-    <b:SourceType>InternetSite</b:SourceType>
-    <b:Guid>{3A4AA4D5-F9BE-4FE0-B86C-87DCFB1232FE}</b:Guid>
-    <b:Author>
-      <b:Author>
-        <b:Corporate>Google</b:Corporate>
-      </b:Author>
-    </b:Author>
-    <b:Title>Google Sheets API</b:Title>
-    <b:InternetSiteTitle>Google developers</b:InternetSiteTitle>
-    <b:Year>2022</b:Year>
-    <b:URL>https://developers.google.com/sheets/api</b:URL>
-    <b:RefOrder>2</b:RefOrder>
-  </b:Source>
-  <b:Source>
     <b:Tag>Net22</b:Tag>
     <b:SourceType>InternetSite</b:SourceType>
     <b:Guid>{FB46E789-7909-4866-8238-0B8E07C5E6CE}</b:Guid>
@@ -7591,6 +7813,51 @@
     <b:InternetSiteTitle>Netlify.com</b:InternetSiteTitle>
     <b:Year>2022</b:Year>
     <b:URL>https://www.netlify.com/pricing/</b:URL>
+    <b:RefOrder>4</b:RefOrder>
+  </b:Source>
+  <b:Source>
+    <b:Tag>She22</b:Tag>
+    <b:SourceType>InternetSite</b:SourceType>
+    <b:Guid>{F9827727-C2B6-4602-B5C5-C0AECD9E2614}</b:Guid>
+    <b:Author>
+      <b:Author>
+        <b:Corporate>SheetDB</b:Corporate>
+      </b:Author>
+    </b:Author>
+    <b:Title>Pricing</b:Title>
+    <b:InternetSiteTitle>SheetDB.io</b:InternetSiteTitle>
+    <b:Year>2022</b:Year>
+    <b:URL>https://sheetdb.io/pricing</b:URL>
+    <b:RefOrder>5</b:RefOrder>
+  </b:Source>
+  <b:Source>
+    <b:Tag>Goo22</b:Tag>
+    <b:SourceType>InternetSite</b:SourceType>
+    <b:Guid>{47A76FDB-6FB2-4648-B165-AA0473844916}</b:Guid>
+    <b:Author>
+      <b:Author>
+        <b:Corporate>Google</b:Corporate>
+      </b:Author>
+    </b:Author>
+    <b:Title>Google Sheets API</b:Title>
+    <b:InternetSiteTitle>Google developers</b:InternetSiteTitle>
+    <b:Year>2022</b:Year>
+    <b:URL>https://www.google.com/sheets/about/</b:URL>
+    <b:RefOrder>2</b:RefOrder>
+  </b:Source>
+  <b:Source>
+    <b:Tag>She221</b:Tag>
+    <b:SourceType>InternetSite</b:SourceType>
+    <b:Guid>{6DEB6006-FB00-4209-AC2D-F2401446FD34}</b:Guid>
+    <b:Author>
+      <b:Author>
+        <b:Corporate>SheetDB</b:Corporate>
+      </b:Author>
+    </b:Author>
+    <b:Title>SheetDB</b:Title>
+    <b:InternetSiteTitle>SheetDB.io</b:InternetSiteTitle>
+    <b:Year>2022</b:Year>
+    <b:URL>https://sheetdb.io/</b:URL>
     <b:RefOrder>3</b:RefOrder>
   </b:Source>
 </b:Sources>
@@ -7605,7 +7872,7 @@
 </file>
 
 <file path=customXml/itemProps2.xml><?xml version="1.0" encoding="utf-8"?>
-<ds:datastoreItem xmlns:ds="http://schemas.openxmlformats.org/officeDocument/2006/customXml" ds:itemID="{79DEF497-7092-4AB9-88DC-B76F8FE566FE}">
+<ds:datastoreItem xmlns:ds="http://schemas.openxmlformats.org/officeDocument/2006/customXml" ds:itemID="{677DCE76-F73B-472C-BBDA-6E1ACBB42DCC}">
   <ds:schemaRefs>
     <ds:schemaRef ds:uri="http://schemas.openxmlformats.org/officeDocument/2006/bibliography"/>
   </ds:schemaRefs>

</xml_diff>